<commit_message>
added Oracle 64 bit client install
</commit_message>
<xml_diff>
--- a/Setup iRING 2.4 on Server 2008.docx
+++ b/Setup iRING 2.4 on Server 2008.docx
@@ -2810,15 +2810,6 @@
       </w:r>
     </w:p>
     <w:p>
-      <w:r>
-        <w:lastRenderedPageBreak/>
-        <w:br w:type="page"/>
-      </w:r>
-    </w:p>
-    <w:p>
-      <w:pPr>
-        <w:pStyle w:val="Heading2"/>
-      </w:pPr>
       <w:bookmarkStart w:id="4" w:name="_Toc333584323"/>
       <w:r>
         <w:lastRenderedPageBreak/>
@@ -3137,28 +3128,271 @@
       </w:r>
     </w:p>
     <w:p>
-      <w:r>
-        <w:t xml:space="preserve">                      </w:t>
-      </w:r>
-    </w:p>
-    <w:p>
-      <w:pPr>
-        <w:rPr>
-          <w:noProof/>
-        </w:rPr>
-      </w:pPr>
-      <w:r>
-        <w:rPr>
-          <w:noProof/>
-        </w:rPr>
-        <w:br w:type="page"/>
-      </w:r>
-    </w:p>
-    <w:p>
       <w:pPr>
         <w:pStyle w:val="Heading3"/>
       </w:pPr>
       <w:bookmarkStart w:id="6" w:name="_Toc333584325"/>
+      <w:r>
+        <w:t>Install Microsoft .Net Framework 4.5</w:t>
+      </w:r>
+    </w:p>
+    <w:p>
+      <w:r>
+        <w:t>Download the .NET 4.5 stand alone installer (</w:t>
+      </w:r>
+      <w:r>
+        <w:t>dotNetFx4</w:t>
+      </w:r>
+      <w:r>
+        <w:t>5</w:t>
+      </w:r>
+      <w:r>
+        <w:t>_Full_</w:t>
+      </w:r>
+      <w:r>
+        <w:t>_x86_x64.exe</w:t>
+      </w:r>
+      <w:r>
+        <w:t>) from a trusted site and</w:t>
+      </w:r>
+      <w:r>
+        <w:t xml:space="preserve"> execute the installer. Accept the license terms and click the “Install” button.</w:t>
+      </w:r>
+      <w:r>
+        <w:t xml:space="preserve"> Note that you may need close applications that are using files that will be updated by the .Net </w:t>
+      </w:r>
+      <w:proofErr w:type="gramStart"/>
+      <w:r>
+        <w:t>4.5 installer</w:t>
+      </w:r>
+      <w:proofErr w:type="gramEnd"/>
+      <w:r>
+        <w:t>.</w:t>
+      </w:r>
+    </w:p>
+    <w:p>
+      <w:r>
+        <w:drawing>
+          <wp:inline distT="0" distB="0" distL="0" distR="0">
+            <wp:extent cx="1548309" cy="1442866"/>
+            <wp:effectExtent l="19050" t="0" r="0" b="0"/>
+            <wp:docPr id="244" name="Picture 10"/>
+            <wp:cNvGraphicFramePr>
+              <a:graphicFrameLocks xmlns:a="http://schemas.openxmlformats.org/drawingml/2006/main" noChangeAspect="1"/>
+            </wp:cNvGraphicFramePr>
+            <a:graphic xmlns:a="http://schemas.openxmlformats.org/drawingml/2006/main">
+              <a:graphicData uri="http://schemas.openxmlformats.org/drawingml/2006/picture">
+                <pic:pic xmlns:pic="http://schemas.openxmlformats.org/drawingml/2006/picture">
+                  <pic:nvPicPr>
+                    <pic:cNvPr id="0" name="Picture 10"/>
+                    <pic:cNvPicPr>
+                      <a:picLocks noChangeAspect="1" noChangeArrowheads="1"/>
+                    </pic:cNvPicPr>
+                  </pic:nvPicPr>
+                  <pic:blipFill>
+                    <a:blip r:embed="rId19" cstate="print"/>
+                    <a:srcRect/>
+                    <a:stretch>
+                      <a:fillRect/>
+                    </a:stretch>
+                  </pic:blipFill>
+                  <pic:spPr bwMode="auto">
+                    <a:xfrm>
+                      <a:off x="0" y="0"/>
+                      <a:ext cx="1550284" cy="1444707"/>
+                    </a:xfrm>
+                    <a:prstGeom prst="rect">
+                      <a:avLst/>
+                    </a:prstGeom>
+                    <a:noFill/>
+                    <a:ln w="9525">
+                      <a:noFill/>
+                      <a:miter lim="800000"/>
+                      <a:headEnd/>
+                      <a:tailEnd/>
+                    </a:ln>
+                  </pic:spPr>
+                </pic:pic>
+              </a:graphicData>
+            </a:graphic>
+          </wp:inline>
+        </w:drawing>
+      </w:r>
+      <w:r>
+        <w:t xml:space="preserve">  </w:t>
+      </w:r>
+      <w:r>
+        <w:rPr>
+          <w:noProof/>
+          <w:lang w:bidi="ar-SA"/>
+        </w:rPr>
+        <w:drawing>
+          <wp:inline distT="0" distB="0" distL="0" distR="0">
+            <wp:extent cx="1552045" cy="1442629"/>
+            <wp:effectExtent l="19050" t="0" r="0" b="0"/>
+            <wp:docPr id="245" name="Picture 13"/>
+            <wp:cNvGraphicFramePr>
+              <a:graphicFrameLocks xmlns:a="http://schemas.openxmlformats.org/drawingml/2006/main" noChangeAspect="1"/>
+            </wp:cNvGraphicFramePr>
+            <a:graphic xmlns:a="http://schemas.openxmlformats.org/drawingml/2006/main">
+              <a:graphicData uri="http://schemas.openxmlformats.org/drawingml/2006/picture">
+                <pic:pic xmlns:pic="http://schemas.openxmlformats.org/drawingml/2006/picture">
+                  <pic:nvPicPr>
+                    <pic:cNvPr id="0" name="Picture 13"/>
+                    <pic:cNvPicPr>
+                      <a:picLocks noChangeAspect="1" noChangeArrowheads="1"/>
+                    </pic:cNvPicPr>
+                  </pic:nvPicPr>
+                  <pic:blipFill>
+                    <a:blip r:embed="rId20" cstate="print"/>
+                    <a:srcRect/>
+                    <a:stretch>
+                      <a:fillRect/>
+                    </a:stretch>
+                  </pic:blipFill>
+                  <pic:spPr bwMode="auto">
+                    <a:xfrm>
+                      <a:off x="0" y="0"/>
+                      <a:ext cx="1556920" cy="1447161"/>
+                    </a:xfrm>
+                    <a:prstGeom prst="rect">
+                      <a:avLst/>
+                    </a:prstGeom>
+                    <a:noFill/>
+                    <a:ln w="9525">
+                      <a:noFill/>
+                      <a:miter lim="800000"/>
+                      <a:headEnd/>
+                      <a:tailEnd/>
+                    </a:ln>
+                  </pic:spPr>
+                </pic:pic>
+              </a:graphicData>
+            </a:graphic>
+          </wp:inline>
+        </w:drawing>
+      </w:r>
+      <w:r>
+        <w:t xml:space="preserve">  </w:t>
+      </w:r>
+      <w:r>
+        <w:rPr>
+          <w:noProof/>
+          <w:lang w:bidi="ar-SA"/>
+        </w:rPr>
+        <w:drawing>
+          <wp:inline distT="0" distB="0" distL="0" distR="0">
+            <wp:extent cx="1545186" cy="1441722"/>
+            <wp:effectExtent l="19050" t="0" r="0" b="0"/>
+            <wp:docPr id="247" name="Picture 19"/>
+            <wp:cNvGraphicFramePr>
+              <a:graphicFrameLocks xmlns:a="http://schemas.openxmlformats.org/drawingml/2006/main" noChangeAspect="1"/>
+            </wp:cNvGraphicFramePr>
+            <a:graphic xmlns:a="http://schemas.openxmlformats.org/drawingml/2006/main">
+              <a:graphicData uri="http://schemas.openxmlformats.org/drawingml/2006/picture">
+                <pic:pic xmlns:pic="http://schemas.openxmlformats.org/drawingml/2006/picture">
+                  <pic:nvPicPr>
+                    <pic:cNvPr id="0" name="Picture 19"/>
+                    <pic:cNvPicPr>
+                      <a:picLocks noChangeAspect="1" noChangeArrowheads="1"/>
+                    </pic:cNvPicPr>
+                  </pic:nvPicPr>
+                  <pic:blipFill>
+                    <a:blip r:embed="rId21" cstate="print"/>
+                    <a:srcRect/>
+                    <a:stretch>
+                      <a:fillRect/>
+                    </a:stretch>
+                  </pic:blipFill>
+                  <pic:spPr bwMode="auto">
+                    <a:xfrm>
+                      <a:off x="0" y="0"/>
+                      <a:ext cx="1545117" cy="1441657"/>
+                    </a:xfrm>
+                    <a:prstGeom prst="rect">
+                      <a:avLst/>
+                    </a:prstGeom>
+                    <a:noFill/>
+                    <a:ln w="9525">
+                      <a:noFill/>
+                      <a:miter lim="800000"/>
+                      <a:headEnd/>
+                      <a:tailEnd/>
+                    </a:ln>
+                  </pic:spPr>
+                </pic:pic>
+              </a:graphicData>
+            </a:graphic>
+          </wp:inline>
+        </w:drawing>
+      </w:r>
+      <w:r>
+        <w:t xml:space="preserve">  </w:t>
+      </w:r>
+      <w:r>
+        <w:rPr>
+          <w:noProof/>
+          <w:lang w:bidi="ar-SA"/>
+        </w:rPr>
+        <w:drawing>
+          <wp:inline distT="0" distB="0" distL="0" distR="0">
+            <wp:extent cx="1555540" cy="1445878"/>
+            <wp:effectExtent l="19050" t="0" r="6560" b="0"/>
+            <wp:docPr id="248" name="Picture 22"/>
+            <wp:cNvGraphicFramePr>
+              <a:graphicFrameLocks xmlns:a="http://schemas.openxmlformats.org/drawingml/2006/main" noChangeAspect="1"/>
+            </wp:cNvGraphicFramePr>
+            <a:graphic xmlns:a="http://schemas.openxmlformats.org/drawingml/2006/main">
+              <a:graphicData uri="http://schemas.openxmlformats.org/drawingml/2006/picture">
+                <pic:pic xmlns:pic="http://schemas.openxmlformats.org/drawingml/2006/picture">
+                  <pic:nvPicPr>
+                    <pic:cNvPr id="0" name="Picture 22"/>
+                    <pic:cNvPicPr>
+                      <a:picLocks noChangeAspect="1" noChangeArrowheads="1"/>
+                    </pic:cNvPicPr>
+                  </pic:nvPicPr>
+                  <pic:blipFill>
+                    <a:blip r:embed="rId22" cstate="print"/>
+                    <a:srcRect/>
+                    <a:stretch>
+                      <a:fillRect/>
+                    </a:stretch>
+                  </pic:blipFill>
+                  <pic:spPr bwMode="auto">
+                    <a:xfrm>
+                      <a:off x="0" y="0"/>
+                      <a:ext cx="1554379" cy="1444799"/>
+                    </a:xfrm>
+                    <a:prstGeom prst="rect">
+                      <a:avLst/>
+                    </a:prstGeom>
+                    <a:noFill/>
+                    <a:ln w="9525">
+                      <a:noFill/>
+                      <a:miter lim="800000"/>
+                      <a:headEnd/>
+                      <a:tailEnd/>
+                    </a:ln>
+                  </pic:spPr>
+                </pic:pic>
+              </a:graphicData>
+            </a:graphic>
+          </wp:inline>
+        </w:drawing>
+      </w:r>
+    </w:p>
+    <w:p>
+      <w:r>
+        <w:t xml:space="preserve"> </w:t>
+      </w:r>
+      <w:r>
+        <w:t xml:space="preserve">   </w:t>
+      </w:r>
+      <w:r>
+        <w:br w:type="page"/>
+      </w:r>
+    </w:p>
+    <w:p>
       <w:r>
         <w:lastRenderedPageBreak/>
         <w:t>Install Java JDK 1.7</w:t>
@@ -3217,7 +3451,7 @@
                     </pic:cNvPicPr>
                   </pic:nvPicPr>
                   <pic:blipFill>
-                    <a:blip r:embed="rId19" cstate="print"/>
+                    <a:blip r:embed="rId23" cstate="print"/>
                     <a:srcRect/>
                     <a:stretch>
                       <a:fillRect/>
@@ -3271,7 +3505,7 @@
                     </pic:cNvPicPr>
                   </pic:nvPicPr>
                   <pic:blipFill>
-                    <a:blip r:embed="rId20" cstate="print"/>
+                    <a:blip r:embed="rId24" cstate="print"/>
                     <a:srcRect/>
                     <a:stretch>
                       <a:fillRect/>
@@ -3325,7 +3559,7 @@
                     </pic:cNvPicPr>
                   </pic:nvPicPr>
                   <pic:blipFill>
-                    <a:blip r:embed="rId21" cstate="print"/>
+                    <a:blip r:embed="rId25" cstate="print"/>
                     <a:srcRect/>
                     <a:stretch>
                       <a:fillRect/>
@@ -3378,7 +3612,7 @@
                     </pic:cNvPicPr>
                   </pic:nvPicPr>
                   <pic:blipFill>
-                    <a:blip r:embed="rId22" cstate="print"/>
+                    <a:blip r:embed="rId26" cstate="print"/>
                     <a:srcRect/>
                     <a:stretch>
                       <a:fillRect/>
@@ -3435,7 +3669,7 @@
                     </pic:cNvPicPr>
                   </pic:nvPicPr>
                   <pic:blipFill>
-                    <a:blip r:embed="rId23" cstate="print"/>
+                    <a:blip r:embed="rId27" cstate="print"/>
                     <a:srcRect/>
                     <a:stretch>
                       <a:fillRect/>
@@ -3492,7 +3726,7 @@
                     </pic:cNvPicPr>
                   </pic:nvPicPr>
                   <pic:blipFill>
-                    <a:blip r:embed="rId24" cstate="print"/>
+                    <a:blip r:embed="rId28" cstate="print"/>
                     <a:srcRect/>
                     <a:stretch>
                       <a:fillRect/>
@@ -3545,7 +3779,7 @@
                     </pic:cNvPicPr>
                   </pic:nvPicPr>
                   <pic:blipFill>
-                    <a:blip r:embed="rId25" cstate="print"/>
+                    <a:blip r:embed="rId29" cstate="print"/>
                     <a:srcRect/>
                     <a:stretch>
                       <a:fillRect/>
@@ -3603,7 +3837,7 @@
                     </pic:cNvPicPr>
                   </pic:nvPicPr>
                   <pic:blipFill>
-                    <a:blip r:embed="rId26" cstate="print"/>
+                    <a:blip r:embed="rId30" cstate="print"/>
                     <a:srcRect/>
                     <a:stretch>
                       <a:fillRect/>
@@ -3699,7 +3933,7 @@
                     </pic:cNvPicPr>
                   </pic:nvPicPr>
                   <pic:blipFill>
-                    <a:blip r:embed="rId27" cstate="print"/>
+                    <a:blip r:embed="rId31" cstate="print"/>
                     <a:srcRect/>
                     <a:stretch>
                       <a:fillRect/>
@@ -3756,7 +3990,7 @@
                     </pic:cNvPicPr>
                   </pic:nvPicPr>
                   <pic:blipFill>
-                    <a:blip r:embed="rId28" cstate="print"/>
+                    <a:blip r:embed="rId32" cstate="print"/>
                     <a:srcRect/>
                     <a:stretch>
                       <a:fillRect/>
@@ -3813,7 +4047,7 @@
                     </pic:cNvPicPr>
                   </pic:nvPicPr>
                   <pic:blipFill>
-                    <a:blip r:embed="rId29" cstate="print"/>
+                    <a:blip r:embed="rId33" cstate="print"/>
                     <a:srcRect/>
                     <a:stretch>
                       <a:fillRect/>
@@ -3879,7 +4113,7 @@
                     </pic:cNvPicPr>
                   </pic:nvPicPr>
                   <pic:blipFill>
-                    <a:blip r:embed="rId30" cstate="print"/>
+                    <a:blip r:embed="rId34" cstate="print"/>
                     <a:srcRect/>
                     <a:stretch>
                       <a:fillRect/>
@@ -3936,7 +4170,7 @@
                     </pic:cNvPicPr>
                   </pic:nvPicPr>
                   <pic:blipFill>
-                    <a:blip r:embed="rId31" cstate="print"/>
+                    <a:blip r:embed="rId35" cstate="print"/>
                     <a:srcRect/>
                     <a:stretch>
                       <a:fillRect/>
@@ -3993,7 +4227,7 @@
                     </pic:cNvPicPr>
                   </pic:nvPicPr>
                   <pic:blipFill>
-                    <a:blip r:embed="rId32" cstate="print"/>
+                    <a:blip r:embed="rId36" cstate="print"/>
                     <a:srcRect/>
                     <a:stretch>
                       <a:fillRect/>
@@ -4113,7 +4347,7 @@
                     </pic:cNvPicPr>
                   </pic:nvPicPr>
                   <pic:blipFill>
-                    <a:blip r:embed="rId33" cstate="print"/>
+                    <a:blip r:embed="rId37" cstate="print"/>
                     <a:srcRect/>
                     <a:stretch>
                       <a:fillRect/>
@@ -4205,7 +4439,7 @@
                     </pic:cNvPicPr>
                   </pic:nvPicPr>
                   <pic:blipFill>
-                    <a:blip r:embed="rId34" cstate="print"/>
+                    <a:blip r:embed="rId38" cstate="print"/>
                     <a:srcRect/>
                     <a:stretch>
                       <a:fillRect/>
@@ -4263,7 +4497,7 @@
                     </pic:cNvPicPr>
                   </pic:nvPicPr>
                   <pic:blipFill>
-                    <a:blip r:embed="rId35" cstate="print"/>
+                    <a:blip r:embed="rId39" cstate="print"/>
                     <a:srcRect/>
                     <a:stretch>
                       <a:fillRect/>
@@ -4387,7 +4621,7 @@
                     </pic:cNvPicPr>
                   </pic:nvPicPr>
                   <pic:blipFill>
-                    <a:blip r:embed="rId36" cstate="print"/>
+                    <a:blip r:embed="rId40" cstate="print"/>
                     <a:srcRect/>
                     <a:stretch>
                       <a:fillRect/>
@@ -4441,7 +4675,7 @@
       <w:r>
         <w:t xml:space="preserve">. Open </w:t>
       </w:r>
-      <w:hyperlink r:id="rId37" w:history="1">
+      <w:hyperlink r:id="rId41" w:history="1">
         <w:r>
           <w:rPr>
             <w:rStyle w:val="Hyperlink"/>
@@ -4477,7 +4711,7 @@
                     </pic:cNvPicPr>
                   </pic:nvPicPr>
                   <pic:blipFill>
-                    <a:blip r:embed="rId38" cstate="print"/>
+                    <a:blip r:embed="rId42" cstate="print"/>
                     <a:srcRect/>
                     <a:stretch>
                       <a:fillRect/>
@@ -4574,7 +4808,7 @@
                     </pic:cNvPicPr>
                   </pic:nvPicPr>
                   <pic:blipFill>
-                    <a:blip r:embed="rId39" cstate="print"/>
+                    <a:blip r:embed="rId43" cstate="print"/>
                     <a:srcRect/>
                     <a:stretch>
                       <a:fillRect/>
@@ -4628,7 +4862,7 @@
                     </pic:cNvPicPr>
                   </pic:nvPicPr>
                   <pic:blipFill>
-                    <a:blip r:embed="rId40" cstate="print"/>
+                    <a:blip r:embed="rId44" cstate="print"/>
                     <a:srcRect/>
                     <a:stretch>
                       <a:fillRect/>
@@ -4714,7 +4948,7 @@
                     </pic:cNvPicPr>
                   </pic:nvPicPr>
                   <pic:blipFill>
-                    <a:blip r:embed="rId41" cstate="print"/>
+                    <a:blip r:embed="rId45" cstate="print"/>
                     <a:srcRect/>
                     <a:stretch>
                       <a:fillRect/>
@@ -4768,7 +5002,7 @@
                     </pic:cNvPicPr>
                   </pic:nvPicPr>
                   <pic:blipFill>
-                    <a:blip r:embed="rId42" cstate="print"/>
+                    <a:blip r:embed="rId46" cstate="print"/>
                     <a:srcRect/>
                     <a:stretch>
                       <a:fillRect/>
@@ -4834,7 +5068,7 @@
                     </pic:cNvPicPr>
                   </pic:nvPicPr>
                   <pic:blipFill>
-                    <a:blip r:embed="rId43" cstate="print"/>
+                    <a:blip r:embed="rId47" cstate="print"/>
                     <a:srcRect/>
                     <a:stretch>
                       <a:fillRect/>
@@ -4884,7 +5118,13 @@
     </w:p>
     <w:p>
       <w:r>
-        <w:t>To allow 32 Bit Applications, for example the Oracle .Net 4 Client, highlight the “</w:t>
+        <w:t xml:space="preserve">To allow 32 Bit Applications, for example the </w:t>
+      </w:r>
+      <w:r>
+        <w:t xml:space="preserve">32bit </w:t>
+      </w:r>
+      <w:r>
+        <w:t>Oracle .Net 4 Client, highlight the “</w:t>
       </w:r>
       <w:proofErr w:type="spellStart"/>
       <w:r>
@@ -4893,6 +5133,23 @@
       <w:proofErr w:type="spellEnd"/>
       <w:r>
         <w:t>” pool and select “Advanced Settings…” and change the Enable 32-Bit Applications to “True”</w:t>
+      </w:r>
+      <w:r>
+        <w:t>. Oracle do have a 64 bit client (</w:t>
+      </w:r>
+      <w:proofErr w:type="spellStart"/>
+      <w:r>
+        <w:t>eg</w:t>
+      </w:r>
+      <w:proofErr w:type="spellEnd"/>
+      <w:r>
+        <w:t xml:space="preserve">: </w:t>
+      </w:r>
+      <w:r>
+        <w:t>ODAC1120320Xcopy_x64</w:t>
+      </w:r>
+      <w:r>
+        <w:t>), if this is installed, and you have no other 32 bit dependencies, then enabling 32 bit Applications is not necessary.</w:t>
       </w:r>
     </w:p>
     <w:p>
@@ -4919,7 +5176,7 @@
                     </pic:cNvPicPr>
                   </pic:nvPicPr>
                   <pic:blipFill>
-                    <a:blip r:embed="rId44" cstate="print"/>
+                    <a:blip r:embed="rId48" cstate="print"/>
                     <a:srcRect/>
                     <a:stretch>
                       <a:fillRect/>
@@ -5001,7 +5258,7 @@
                     </pic:cNvPicPr>
                   </pic:nvPicPr>
                   <pic:blipFill>
-                    <a:blip r:embed="rId45" cstate="print"/>
+                    <a:blip r:embed="rId49" cstate="print"/>
                     <a:srcRect/>
                     <a:stretch>
                       <a:fillRect/>
@@ -5074,6 +5331,7 @@
           <w:noProof/>
           <w:lang w:bidi="ar-SA"/>
         </w:rPr>
+        <w:lastRenderedPageBreak/>
         <w:drawing>
           <wp:inline distT="0" distB="0" distL="0" distR="0">
             <wp:extent cx="2248451" cy="1663175"/>
@@ -5092,7 +5350,7 @@
                     </pic:cNvPicPr>
                   </pic:nvPicPr>
                   <pic:blipFill>
-                    <a:blip r:embed="rId46" cstate="print"/>
+                    <a:blip r:embed="rId50" cstate="print"/>
                     <a:srcRect/>
                     <a:stretch>
                       <a:fillRect/>
@@ -5146,7 +5404,7 @@
                     </pic:cNvPicPr>
                   </pic:nvPicPr>
                   <pic:blipFill>
-                    <a:blip r:embed="rId47" cstate="print"/>
+                    <a:blip r:embed="rId51" cstate="print"/>
                     <a:srcRect/>
                     <a:stretch>
                       <a:fillRect/>
@@ -5200,7 +5458,7 @@
                     </pic:cNvPicPr>
                   </pic:nvPicPr>
                   <pic:blipFill>
-                    <a:blip r:embed="rId48" cstate="print"/>
+                    <a:blip r:embed="rId52" cstate="print"/>
                     <a:srcRect/>
                     <a:stretch>
                       <a:fillRect/>
@@ -5240,7 +5498,6 @@
           <w:noProof/>
           <w:lang w:bidi="ar-SA"/>
         </w:rPr>
-        <w:lastRenderedPageBreak/>
         <w:drawing>
           <wp:inline distT="0" distB="0" distL="0" distR="0">
             <wp:extent cx="2180681" cy="1680773"/>
@@ -5259,7 +5516,7 @@
                     </pic:cNvPicPr>
                   </pic:nvPicPr>
                   <pic:blipFill>
-                    <a:blip r:embed="rId49" cstate="print"/>
+                    <a:blip r:embed="rId53" cstate="print"/>
                     <a:srcRect/>
                     <a:stretch>
                       <a:fillRect/>
@@ -5315,7 +5572,7 @@
                     </pic:cNvPicPr>
                   </pic:nvPicPr>
                   <pic:blipFill>
-                    <a:blip r:embed="rId50" cstate="print"/>
+                    <a:blip r:embed="rId54" cstate="print"/>
                     <a:srcRect/>
                     <a:stretch>
                       <a:fillRect/>
@@ -5371,7 +5628,7 @@
                     </pic:cNvPicPr>
                   </pic:nvPicPr>
                   <pic:blipFill>
-                    <a:blip r:embed="rId51" cstate="print"/>
+                    <a:blip r:embed="rId55" cstate="print"/>
                     <a:srcRect/>
                     <a:stretch>
                       <a:fillRect/>
@@ -5474,7 +5731,7 @@
                     </pic:cNvPicPr>
                   </pic:nvPicPr>
                   <pic:blipFill>
-                    <a:blip r:embed="rId52" cstate="print"/>
+                    <a:blip r:embed="rId56" cstate="print"/>
                     <a:srcRect/>
                     <a:stretch>
                       <a:fillRect/>
@@ -5531,7 +5788,7 @@
                     </pic:cNvPicPr>
                   </pic:nvPicPr>
                   <pic:blipFill>
-                    <a:blip r:embed="rId53" cstate="print"/>
+                    <a:blip r:embed="rId57" cstate="print"/>
                     <a:srcRect/>
                     <a:stretch>
                       <a:fillRect/>
@@ -5588,7 +5845,7 @@
                     </pic:cNvPicPr>
                   </pic:nvPicPr>
                   <pic:blipFill>
-                    <a:blip r:embed="rId54" cstate="print"/>
+                    <a:blip r:embed="rId58" cstate="print"/>
                     <a:srcRect/>
                     <a:stretch>
                       <a:fillRect/>
@@ -5654,7 +5911,7 @@
                     </pic:cNvPicPr>
                   </pic:nvPicPr>
                   <pic:blipFill>
-                    <a:blip r:embed="rId55" cstate="print"/>
+                    <a:blip r:embed="rId59" cstate="print"/>
                     <a:srcRect/>
                     <a:stretch>
                       <a:fillRect/>
@@ -5708,7 +5965,7 @@
                     </pic:cNvPicPr>
                   </pic:nvPicPr>
                   <pic:blipFill>
-                    <a:blip r:embed="rId56" cstate="print"/>
+                    <a:blip r:embed="rId60" cstate="print"/>
                     <a:srcRect/>
                     <a:stretch>
                       <a:fillRect/>
@@ -5963,7 +6220,7 @@
                     </pic:cNvPicPr>
                   </pic:nvPicPr>
                   <pic:blipFill>
-                    <a:blip r:embed="rId57" cstate="print"/>
+                    <a:blip r:embed="rId61" cstate="print"/>
                     <a:srcRect/>
                     <a:stretch>
                       <a:fillRect/>
@@ -6017,7 +6274,7 @@
                     </pic:cNvPicPr>
                   </pic:nvPicPr>
                   <pic:blipFill>
-                    <a:blip r:embed="rId58" cstate="print"/>
+                    <a:blip r:embed="rId62" cstate="print"/>
                     <a:srcRect/>
                     <a:stretch>
                       <a:fillRect/>
@@ -6071,7 +6328,7 @@
                     </pic:cNvPicPr>
                   </pic:nvPicPr>
                   <pic:blipFill>
-                    <a:blip r:embed="rId59" cstate="print"/>
+                    <a:blip r:embed="rId63" cstate="print"/>
                     <a:srcRect/>
                     <a:stretch>
                       <a:fillRect/>
@@ -6153,7 +6410,7 @@
                     </pic:cNvPicPr>
                   </pic:nvPicPr>
                   <pic:blipFill>
-                    <a:blip r:embed="rId60" cstate="print"/>
+                    <a:blip r:embed="rId64" cstate="print"/>
                     <a:srcRect/>
                     <a:stretch>
                       <a:fillRect/>
@@ -6214,7 +6471,7 @@
                     </pic:cNvPicPr>
                   </pic:nvPicPr>
                   <pic:blipFill>
-                    <a:blip r:embed="rId61" cstate="print"/>
+                    <a:blip r:embed="rId65" cstate="print"/>
                     <a:srcRect/>
                     <a:stretch>
                       <a:fillRect/>
@@ -6304,7 +6561,7 @@
                     </pic:cNvPicPr>
                   </pic:nvPicPr>
                   <pic:blipFill>
-                    <a:blip r:embed="rId62" cstate="print"/>
+                    <a:blip r:embed="rId66" cstate="print"/>
                     <a:srcRect/>
                     <a:stretch>
                       <a:fillRect/>
@@ -6358,7 +6615,7 @@
                     </pic:cNvPicPr>
                   </pic:nvPicPr>
                   <pic:blipFill>
-                    <a:blip r:embed="rId63" cstate="print"/>
+                    <a:blip r:embed="rId67" cstate="print"/>
                     <a:srcRect/>
                     <a:stretch>
                       <a:fillRect/>
@@ -6450,7 +6707,7 @@
                     </pic:cNvPicPr>
                   </pic:nvPicPr>
                   <pic:blipFill>
-                    <a:blip r:embed="rId64" cstate="print"/>
+                    <a:blip r:embed="rId68" cstate="print"/>
                     <a:srcRect/>
                     <a:stretch>
                       <a:fillRect/>
@@ -6604,7 +6861,7 @@
                     </pic:cNvPicPr>
                   </pic:nvPicPr>
                   <pic:blipFill>
-                    <a:blip r:embed="rId65" cstate="print"/>
+                    <a:blip r:embed="rId69" cstate="print"/>
                     <a:srcRect/>
                     <a:stretch>
                       <a:fillRect/>
@@ -6774,7 +7031,7 @@
                     </pic:cNvPicPr>
                   </pic:nvPicPr>
                   <pic:blipFill>
-                    <a:blip r:embed="rId66" cstate="print"/>
+                    <a:blip r:embed="rId70" cstate="print"/>
                     <a:srcRect/>
                     <a:stretch>
                       <a:fillRect/>
@@ -6825,7 +7082,7 @@
                     </pic:cNvPicPr>
                   </pic:nvPicPr>
                   <pic:blipFill>
-                    <a:blip r:embed="rId67" cstate="print"/>
+                    <a:blip r:embed="rId71" cstate="print"/>
                     <a:srcRect/>
                     <a:stretch>
                       <a:fillRect/>
@@ -6882,7 +7139,7 @@
                     </pic:cNvPicPr>
                   </pic:nvPicPr>
                   <pic:blipFill>
-                    <a:blip r:embed="rId68" cstate="print"/>
+                    <a:blip r:embed="rId72" cstate="print"/>
                     <a:srcRect/>
                     <a:stretch>
                       <a:fillRect/>
@@ -6935,7 +7192,7 @@
                     </pic:cNvPicPr>
                   </pic:nvPicPr>
                   <pic:blipFill>
-                    <a:blip r:embed="rId69" cstate="print"/>
+                    <a:blip r:embed="rId73" cstate="print"/>
                     <a:srcRect/>
                     <a:stretch>
                       <a:fillRect/>
@@ -6989,7 +7246,7 @@
                     </pic:cNvPicPr>
                   </pic:nvPicPr>
                   <pic:blipFill>
-                    <a:blip r:embed="rId70" cstate="print"/>
+                    <a:blip r:embed="rId74" cstate="print"/>
                     <a:srcRect/>
                     <a:stretch>
                       <a:fillRect/>
@@ -7046,7 +7303,7 @@
                     </pic:cNvPicPr>
                   </pic:nvPicPr>
                   <pic:blipFill>
-                    <a:blip r:embed="rId71" cstate="print"/>
+                    <a:blip r:embed="rId75" cstate="print"/>
                     <a:srcRect/>
                     <a:stretch>
                       <a:fillRect/>
@@ -7097,7 +7354,7 @@
                     </pic:cNvPicPr>
                   </pic:nvPicPr>
                   <pic:blipFill>
-                    <a:blip r:embed="rId72" cstate="print"/>
+                    <a:blip r:embed="rId76" cstate="print"/>
                     <a:srcRect/>
                     <a:stretch>
                       <a:fillRect/>
@@ -7154,7 +7411,7 @@
                     </pic:cNvPicPr>
                   </pic:nvPicPr>
                   <pic:blipFill>
-                    <a:blip r:embed="rId73" cstate="print"/>
+                    <a:blip r:embed="rId77" cstate="print"/>
                     <a:srcRect/>
                     <a:stretch>
                       <a:fillRect/>
@@ -7211,7 +7468,7 @@
                     </pic:cNvPicPr>
                   </pic:nvPicPr>
                   <pic:blipFill>
-                    <a:blip r:embed="rId74" cstate="print"/>
+                    <a:blip r:embed="rId78" cstate="print"/>
                     <a:srcRect/>
                     <a:stretch>
                       <a:fillRect/>
@@ -7263,7 +7520,7 @@
                     </pic:cNvPicPr>
                   </pic:nvPicPr>
                   <pic:blipFill>
-                    <a:blip r:embed="rId75" cstate="print"/>
+                    <a:blip r:embed="rId79" cstate="print"/>
                     <a:srcRect/>
                     <a:stretch>
                       <a:fillRect/>
@@ -7320,7 +7577,7 @@
                     </pic:cNvPicPr>
                   </pic:nvPicPr>
                   <pic:blipFill>
-                    <a:blip r:embed="rId76" cstate="print"/>
+                    <a:blip r:embed="rId80" cstate="print"/>
                     <a:srcRect/>
                     <a:stretch>
                       <a:fillRect/>
@@ -7377,7 +7634,7 @@
                     </pic:cNvPicPr>
                   </pic:nvPicPr>
                   <pic:blipFill>
-                    <a:blip r:embed="rId77" cstate="print"/>
+                    <a:blip r:embed="rId81" cstate="print"/>
                     <a:srcRect/>
                     <a:stretch>
                       <a:fillRect/>
@@ -7434,7 +7691,7 @@
                     </pic:cNvPicPr>
                   </pic:nvPicPr>
                   <pic:blipFill>
-                    <a:blip r:embed="rId78" cstate="print"/>
+                    <a:blip r:embed="rId82" cstate="print"/>
                     <a:srcRect/>
                     <a:stretch>
                       <a:fillRect/>
@@ -7491,7 +7748,7 @@
                     </pic:cNvPicPr>
                   </pic:nvPicPr>
                   <pic:blipFill>
-                    <a:blip r:embed="rId79" cstate="print"/>
+                    <a:blip r:embed="rId83" cstate="print"/>
                     <a:srcRect/>
                     <a:stretch>
                       <a:fillRect/>
@@ -7548,7 +7805,7 @@
                     </pic:cNvPicPr>
                   </pic:nvPicPr>
                   <pic:blipFill>
-                    <a:blip r:embed="rId80" cstate="print"/>
+                    <a:blip r:embed="rId84" cstate="print"/>
                     <a:srcRect/>
                     <a:stretch>
                       <a:fillRect/>
@@ -7605,7 +7862,7 @@
                     </pic:cNvPicPr>
                   </pic:nvPicPr>
                   <pic:blipFill>
-                    <a:blip r:embed="rId81" cstate="print"/>
+                    <a:blip r:embed="rId85" cstate="print"/>
                     <a:srcRect/>
                     <a:stretch>
                       <a:fillRect/>
@@ -7662,7 +7919,7 @@
                     </pic:cNvPicPr>
                   </pic:nvPicPr>
                   <pic:blipFill>
-                    <a:blip r:embed="rId82" cstate="print"/>
+                    <a:blip r:embed="rId86" cstate="print"/>
                     <a:srcRect/>
                     <a:stretch>
                       <a:fillRect/>
@@ -7719,7 +7976,7 @@
                     </pic:cNvPicPr>
                   </pic:nvPicPr>
                   <pic:blipFill>
-                    <a:blip r:embed="rId83" cstate="print"/>
+                    <a:blip r:embed="rId87" cstate="print"/>
                     <a:srcRect/>
                     <a:stretch>
                       <a:fillRect/>
@@ -7761,7 +8018,72 @@
       <w:bookmarkStart w:id="26" w:name="_Toc333584345"/>
       <w:r>
         <w:lastRenderedPageBreak/>
-        <w:t>Oracle Client Setup</w:t>
+        <w:t xml:space="preserve">Oracle 64 Bit </w:t>
+      </w:r>
+      <w:proofErr w:type="spellStart"/>
+      <w:r>
+        <w:t>XCopy</w:t>
+      </w:r>
+      <w:proofErr w:type="spellEnd"/>
+      <w:r>
+        <w:t xml:space="preserve"> Setup</w:t>
+      </w:r>
+    </w:p>
+    <w:p>
+      <w:r>
+        <w:t xml:space="preserve">The minimal Oracle 64 Bit Client install can be achieved using the </w:t>
+      </w:r>
+      <w:r>
+        <w:t>ODAC1120320Xcopy_x64</w:t>
+      </w:r>
+      <w:r>
+        <w:t xml:space="preserve">.zip (which can be downloaded from Oracle’s support web site). To install this first unpack the </w:t>
+      </w:r>
+      <w:r>
+        <w:t>ODAC1120320Xcopy_x64</w:t>
+      </w:r>
+      <w:r>
+        <w:t>.zip to a temporary folder, for example D:\Downloads\</w:t>
+      </w:r>
+      <w:r>
+        <w:t xml:space="preserve"> ODAC1120320Xcopy_x64</w:t>
+      </w:r>
+      <w:r>
+        <w:t>. Open a command prompt, change to the temporary folder, and execute the command:</w:t>
+      </w:r>
+    </w:p>
+    <w:p>
+      <w:proofErr w:type="gramStart"/>
+      <w:r>
+        <w:t>install</w:t>
+      </w:r>
+      <w:proofErr w:type="gramEnd"/>
+      <w:r>
+        <w:t xml:space="preserve"> all D:\Oracle_ODAC64 </w:t>
+      </w:r>
+      <w:proofErr w:type="spellStart"/>
+      <w:r>
+        <w:t>odac</w:t>
+      </w:r>
+      <w:proofErr w:type="spellEnd"/>
+    </w:p>
+    <w:p>
+      <w:r>
+        <w:t>(Note that the destination folder, in the above example D:\Oracle_ODAC64, must NOT be an existing Oracle home folder)</w:t>
+      </w:r>
+    </w:p>
+    <w:p>
+      <w:pPr>
+        <w:pStyle w:val="Heading3"/>
+      </w:pPr>
+      <w:r>
+        <w:t xml:space="preserve">Oracle </w:t>
+      </w:r>
+      <w:r>
+        <w:t xml:space="preserve">32 Bit </w:t>
+      </w:r>
+      <w:r>
+        <w:t>Client Setup</w:t>
       </w:r>
       <w:bookmarkEnd w:id="26"/>
     </w:p>
@@ -7794,7 +8116,7 @@
                     </pic:cNvPicPr>
                   </pic:nvPicPr>
                   <pic:blipFill>
-                    <a:blip r:embed="rId84" cstate="print"/>
+                    <a:blip r:embed="rId88" cstate="print"/>
                     <a:srcRect/>
                     <a:stretch>
                       <a:fillRect/>
@@ -7851,7 +8173,7 @@
                     </pic:cNvPicPr>
                   </pic:nvPicPr>
                   <pic:blipFill>
-                    <a:blip r:embed="rId85" cstate="print"/>
+                    <a:blip r:embed="rId89" cstate="print"/>
                     <a:srcRect/>
                     <a:stretch>
                       <a:fillRect/>
@@ -7908,7 +8230,7 @@
                     </pic:cNvPicPr>
                   </pic:nvPicPr>
                   <pic:blipFill>
-                    <a:blip r:embed="rId86" cstate="print"/>
+                    <a:blip r:embed="rId90" cstate="print"/>
                     <a:srcRect/>
                     <a:stretch>
                       <a:fillRect/>
@@ -7961,7 +8283,7 @@
                     </pic:cNvPicPr>
                   </pic:nvPicPr>
                   <pic:blipFill>
-                    <a:blip r:embed="rId87" cstate="print"/>
+                    <a:blip r:embed="rId91" cstate="print"/>
                     <a:srcRect/>
                     <a:stretch>
                       <a:fillRect/>
@@ -8018,7 +8340,7 @@
                     </pic:cNvPicPr>
                   </pic:nvPicPr>
                   <pic:blipFill>
-                    <a:blip r:embed="rId88" cstate="print"/>
+                    <a:blip r:embed="rId92" cstate="print"/>
                     <a:srcRect/>
                     <a:stretch>
                       <a:fillRect/>
@@ -8075,7 +8397,7 @@
                     </pic:cNvPicPr>
                   </pic:nvPicPr>
                   <pic:blipFill>
-                    <a:blip r:embed="rId89" cstate="print"/>
+                    <a:blip r:embed="rId93" cstate="print"/>
                     <a:srcRect/>
                     <a:stretch>
                       <a:fillRect/>
@@ -8133,7 +8455,7 @@
                     </pic:cNvPicPr>
                   </pic:nvPicPr>
                   <pic:blipFill>
-                    <a:blip r:embed="rId90" cstate="print"/>
+                    <a:blip r:embed="rId94" cstate="print"/>
                     <a:srcRect/>
                     <a:stretch>
                       <a:fillRect/>
@@ -8190,7 +8512,7 @@
                     </pic:cNvPicPr>
                   </pic:nvPicPr>
                   <pic:blipFill>
-                    <a:blip r:embed="rId91" cstate="print"/>
+                    <a:blip r:embed="rId95" cstate="print"/>
                     <a:srcRect/>
                     <a:stretch>
                       <a:fillRect/>
@@ -9367,7 +9689,7 @@
 </file>
 
 <file path=customXml/itemProps1.xml><?xml version="1.0" encoding="utf-8"?>
-<ds:datastoreItem xmlns:ds="http://schemas.openxmlformats.org/officeDocument/2006/customXml" ds:itemID="{C8CFCF7D-3DFE-4717-9621-80A372171A89}">
+<ds:datastoreItem xmlns:ds="http://schemas.openxmlformats.org/officeDocument/2006/customXml" ds:itemID="{1DFF5EFD-F344-4E28-ADF6-BBDC29E23D57}">
   <ds:schemaRefs>
     <ds:schemaRef ds:uri="http://schemas.openxmlformats.org/officeDocument/2006/bibliography"/>
   </ds:schemaRefs>

</xml_diff>

<commit_message>
Added paragraph on setting Tomcat/Java heap memory
</commit_message>
<xml_diff>
--- a/Setup iRING 2.4 on Server 2008.docx
+++ b/Setup iRING 2.4 on Server 2008.docx
@@ -3172,6 +3172,10 @@
     </w:p>
     <w:p>
       <w:r>
+        <w:rPr>
+          <w:noProof/>
+          <w:lang w:bidi="ar-SA"/>
+        </w:rPr>
         <w:drawing>
           <wp:inline distT="0" distB="0" distL="0" distR="0">
             <wp:extent cx="1548309" cy="1442866"/>
@@ -4382,6 +4386,118 @@
       </w:pPr>
       <w:bookmarkStart w:id="9" w:name="_Toc333584328"/>
       <w:r>
+        <w:t>Increase the Java Heap Memory available to Tomcat</w:t>
+      </w:r>
+    </w:p>
+    <w:p>
+      <w:r>
+        <w:t xml:space="preserve">The iRing Exchange Manager may need to compare large data </w:t>
+      </w:r>
+      <w:proofErr w:type="gramStart"/>
+      <w:r>
+        <w:t>sets,</w:t>
+      </w:r>
+      <w:proofErr w:type="gramEnd"/>
+      <w:r>
+        <w:t xml:space="preserve"> and this can increase demands on the memory resources required by Tomcat/Java. The default install sets the initial memory to 128 Meg and the maximum to 256 Meg, and this can result in “Out Of Memory: java heap memory” exceptions (logged in the </w:t>
+      </w:r>
+      <w:r>
+        <w:t>tomcat7-stderr</w:t>
+      </w:r>
+      <w:proofErr w:type="gramStart"/>
+      <w:r>
+        <w:t>.</w:t>
+      </w:r>
+      <w:r>
+        <w:t>&lt;</w:t>
+      </w:r>
+      <w:proofErr w:type="gramEnd"/>
+      <w:r>
+        <w:t>date&gt;</w:t>
+      </w:r>
+      <w:r>
+        <w:t>.log</w:t>
+      </w:r>
+      <w:r>
+        <w:t xml:space="preserve"> log file).</w:t>
+      </w:r>
+    </w:p>
+    <w:p>
+      <w:r>
+        <w:t>To increase the memory available to Tomcat run the Tomcat Commons Daemon Service Manager, &lt;tomcat dir&gt;\bin\tomcat7w.exe, and on the Java tab increase the “Initial memory pool” and “Maximum memory pool”, for example to 512 and 1024 respectively, then click the “Apply” button. Note that if the Tomcat service is running you need to stop the service and restart it</w:t>
+      </w:r>
+      <w:r>
+        <w:t xml:space="preserve"> </w:t>
+      </w:r>
+      <w:r>
+        <w:t xml:space="preserve">for the changes to take </w:t>
+      </w:r>
+      <w:r>
+        <w:t>e</w:t>
+      </w:r>
+      <w:r>
+        <w:t>ffect.</w:t>
+      </w:r>
+    </w:p>
+    <w:p>
+      <w:r>
+        <w:rPr>
+          <w:noProof/>
+          <w:lang w:bidi="ar-SA"/>
+        </w:rPr>
+        <w:drawing>
+          <wp:inline distT="0" distB="0" distL="0" distR="0">
+            <wp:extent cx="2841956" cy="2705196"/>
+            <wp:effectExtent l="19050" t="0" r="0" b="0"/>
+            <wp:docPr id="233" name="Picture 1"/>
+            <wp:cNvGraphicFramePr>
+              <a:graphicFrameLocks xmlns:a="http://schemas.openxmlformats.org/drawingml/2006/main" noChangeAspect="1"/>
+            </wp:cNvGraphicFramePr>
+            <a:graphic xmlns:a="http://schemas.openxmlformats.org/drawingml/2006/main">
+              <a:graphicData uri="http://schemas.openxmlformats.org/drawingml/2006/picture">
+                <pic:pic xmlns:pic="http://schemas.openxmlformats.org/drawingml/2006/picture">
+                  <pic:nvPicPr>
+                    <pic:cNvPr id="0" name="Picture 1"/>
+                    <pic:cNvPicPr>
+                      <a:picLocks noChangeAspect="1" noChangeArrowheads="1"/>
+                    </pic:cNvPicPr>
+                  </pic:nvPicPr>
+                  <pic:blipFill>
+                    <a:blip r:embed="rId38" cstate="print"/>
+                    <a:srcRect/>
+                    <a:stretch>
+                      <a:fillRect/>
+                    </a:stretch>
+                  </pic:blipFill>
+                  <pic:spPr bwMode="auto">
+                    <a:xfrm>
+                      <a:off x="0" y="0"/>
+                      <a:ext cx="2842833" cy="2706031"/>
+                    </a:xfrm>
+                    <a:prstGeom prst="rect">
+                      <a:avLst/>
+                    </a:prstGeom>
+                    <a:noFill/>
+                    <a:ln w="9525">
+                      <a:noFill/>
+                      <a:miter lim="800000"/>
+                      <a:headEnd/>
+                      <a:tailEnd/>
+                    </a:ln>
+                  </pic:spPr>
+                </pic:pic>
+              </a:graphicData>
+            </a:graphic>
+          </wp:inline>
+        </w:drawing>
+      </w:r>
+    </w:p>
+    <w:p/>
+    <w:p>
+      <w:pPr>
+        <w:pStyle w:val="Heading3"/>
+      </w:pPr>
+      <w:r>
         <w:t xml:space="preserve">Change the Tomcat Service to </w:t>
       </w:r>
       <w:proofErr w:type="spellStart"/>
@@ -4401,15 +4517,7 @@
     </w:p>
     <w:p>
       <w:r>
-        <w:t xml:space="preserve">You may also need to run Tomcat under a domain account because your </w:t>
-      </w:r>
-      <w:proofErr w:type="spellStart"/>
-      <w:r>
-        <w:t>iRing</w:t>
-      </w:r>
-      <w:proofErr w:type="spellEnd"/>
-      <w:r>
-        <w:t xml:space="preserve"> implementation may need to access resources protected by domain security, for example a Web Service that uses NTML or Kerberos authentication.</w:t>
+        <w:t>You may also need to run Tomcat under a domain account because your iRing implementation may need to access resources protected by domain security, for example a Web Service that uses NTML or Kerberos authentication.</w:t>
       </w:r>
     </w:p>
     <w:p>
@@ -4439,7 +4547,7 @@
                     </pic:cNvPicPr>
                   </pic:nvPicPr>
                   <pic:blipFill>
-                    <a:blip r:embed="rId38" cstate="print"/>
+                    <a:blip r:embed="rId39" cstate="print"/>
                     <a:srcRect/>
                     <a:stretch>
                       <a:fillRect/>
@@ -4497,7 +4605,7 @@
                     </pic:cNvPicPr>
                   </pic:nvPicPr>
                   <pic:blipFill>
-                    <a:blip r:embed="rId39" cstate="print"/>
+                    <a:blip r:embed="rId40" cstate="print"/>
                     <a:srcRect/>
                     <a:stretch>
                       <a:fillRect/>
@@ -4621,7 +4729,7 @@
                     </pic:cNvPicPr>
                   </pic:nvPicPr>
                   <pic:blipFill>
-                    <a:blip r:embed="rId40" cstate="print"/>
+                    <a:blip r:embed="rId41" cstate="print"/>
                     <a:srcRect/>
                     <a:stretch>
                       <a:fillRect/>
@@ -4675,7 +4783,7 @@
       <w:r>
         <w:t xml:space="preserve">. Open </w:t>
       </w:r>
-      <w:hyperlink r:id="rId41" w:history="1">
+      <w:hyperlink r:id="rId42" w:history="1">
         <w:r>
           <w:rPr>
             <w:rStyle w:val="Hyperlink"/>
@@ -4711,7 +4819,7 @@
                     </pic:cNvPicPr>
                   </pic:nvPicPr>
                   <pic:blipFill>
-                    <a:blip r:embed="rId42" cstate="print"/>
+                    <a:blip r:embed="rId43" cstate="print"/>
                     <a:srcRect/>
                     <a:stretch>
                       <a:fillRect/>
@@ -4808,7 +4916,7 @@
                     </pic:cNvPicPr>
                   </pic:nvPicPr>
                   <pic:blipFill>
-                    <a:blip r:embed="rId43" cstate="print"/>
+                    <a:blip r:embed="rId44" cstate="print"/>
                     <a:srcRect/>
                     <a:stretch>
                       <a:fillRect/>
@@ -4862,7 +4970,7 @@
                     </pic:cNvPicPr>
                   </pic:nvPicPr>
                   <pic:blipFill>
-                    <a:blip r:embed="rId44" cstate="print"/>
+                    <a:blip r:embed="rId45" cstate="print"/>
                     <a:srcRect/>
                     <a:stretch>
                       <a:fillRect/>
@@ -4948,7 +5056,7 @@
                     </pic:cNvPicPr>
                   </pic:nvPicPr>
                   <pic:blipFill>
-                    <a:blip r:embed="rId45" cstate="print"/>
+                    <a:blip r:embed="rId46" cstate="print"/>
                     <a:srcRect/>
                     <a:stretch>
                       <a:fillRect/>
@@ -5002,7 +5110,7 @@
                     </pic:cNvPicPr>
                   </pic:nvPicPr>
                   <pic:blipFill>
-                    <a:blip r:embed="rId46" cstate="print"/>
+                    <a:blip r:embed="rId47" cstate="print"/>
                     <a:srcRect/>
                     <a:stretch>
                       <a:fillRect/>
@@ -5068,7 +5176,7 @@
                     </pic:cNvPicPr>
                   </pic:nvPicPr>
                   <pic:blipFill>
-                    <a:blip r:embed="rId47" cstate="print"/>
+                    <a:blip r:embed="rId48" cstate="print"/>
                     <a:srcRect/>
                     <a:stretch>
                       <a:fillRect/>
@@ -5176,7 +5284,7 @@
                     </pic:cNvPicPr>
                   </pic:nvPicPr>
                   <pic:blipFill>
-                    <a:blip r:embed="rId48" cstate="print"/>
+                    <a:blip r:embed="rId49" cstate="print"/>
                     <a:srcRect/>
                     <a:stretch>
                       <a:fillRect/>
@@ -5258,7 +5366,7 @@
                     </pic:cNvPicPr>
                   </pic:nvPicPr>
                   <pic:blipFill>
-                    <a:blip r:embed="rId49" cstate="print"/>
+                    <a:blip r:embed="rId50" cstate="print"/>
                     <a:srcRect/>
                     <a:stretch>
                       <a:fillRect/>
@@ -5350,7 +5458,7 @@
                     </pic:cNvPicPr>
                   </pic:nvPicPr>
                   <pic:blipFill>
-                    <a:blip r:embed="rId50" cstate="print"/>
+                    <a:blip r:embed="rId51" cstate="print"/>
                     <a:srcRect/>
                     <a:stretch>
                       <a:fillRect/>
@@ -5404,7 +5512,7 @@
                     </pic:cNvPicPr>
                   </pic:nvPicPr>
                   <pic:blipFill>
-                    <a:blip r:embed="rId51" cstate="print"/>
+                    <a:blip r:embed="rId52" cstate="print"/>
                     <a:srcRect/>
                     <a:stretch>
                       <a:fillRect/>
@@ -5458,7 +5566,7 @@
                     </pic:cNvPicPr>
                   </pic:nvPicPr>
                   <pic:blipFill>
-                    <a:blip r:embed="rId52" cstate="print"/>
+                    <a:blip r:embed="rId53" cstate="print"/>
                     <a:srcRect/>
                     <a:stretch>
                       <a:fillRect/>
@@ -5516,7 +5624,7 @@
                     </pic:cNvPicPr>
                   </pic:nvPicPr>
                   <pic:blipFill>
-                    <a:blip r:embed="rId53" cstate="print"/>
+                    <a:blip r:embed="rId54" cstate="print"/>
                     <a:srcRect/>
                     <a:stretch>
                       <a:fillRect/>
@@ -5572,7 +5680,7 @@
                     </pic:cNvPicPr>
                   </pic:nvPicPr>
                   <pic:blipFill>
-                    <a:blip r:embed="rId54" cstate="print"/>
+                    <a:blip r:embed="rId55" cstate="print"/>
                     <a:srcRect/>
                     <a:stretch>
                       <a:fillRect/>
@@ -5628,7 +5736,7 @@
                     </pic:cNvPicPr>
                   </pic:nvPicPr>
                   <pic:blipFill>
-                    <a:blip r:embed="rId55" cstate="print"/>
+                    <a:blip r:embed="rId56" cstate="print"/>
                     <a:srcRect/>
                     <a:stretch>
                       <a:fillRect/>
@@ -5731,7 +5839,7 @@
                     </pic:cNvPicPr>
                   </pic:nvPicPr>
                   <pic:blipFill>
-                    <a:blip r:embed="rId56" cstate="print"/>
+                    <a:blip r:embed="rId57" cstate="print"/>
                     <a:srcRect/>
                     <a:stretch>
                       <a:fillRect/>
@@ -5788,7 +5896,7 @@
                     </pic:cNvPicPr>
                   </pic:nvPicPr>
                   <pic:blipFill>
-                    <a:blip r:embed="rId57" cstate="print"/>
+                    <a:blip r:embed="rId58" cstate="print"/>
                     <a:srcRect/>
                     <a:stretch>
                       <a:fillRect/>
@@ -5845,7 +5953,7 @@
                     </pic:cNvPicPr>
                   </pic:nvPicPr>
                   <pic:blipFill>
-                    <a:blip r:embed="rId58" cstate="print"/>
+                    <a:blip r:embed="rId59" cstate="print"/>
                     <a:srcRect/>
                     <a:stretch>
                       <a:fillRect/>
@@ -5911,7 +6019,7 @@
                     </pic:cNvPicPr>
                   </pic:nvPicPr>
                   <pic:blipFill>
-                    <a:blip r:embed="rId59" cstate="print"/>
+                    <a:blip r:embed="rId60" cstate="print"/>
                     <a:srcRect/>
                     <a:stretch>
                       <a:fillRect/>
@@ -5965,7 +6073,7 @@
                     </pic:cNvPicPr>
                   </pic:nvPicPr>
                   <pic:blipFill>
-                    <a:blip r:embed="rId60" cstate="print"/>
+                    <a:blip r:embed="rId61" cstate="print"/>
                     <a:srcRect/>
                     <a:stretch>
                       <a:fillRect/>
@@ -6220,7 +6328,7 @@
                     </pic:cNvPicPr>
                   </pic:nvPicPr>
                   <pic:blipFill>
-                    <a:blip r:embed="rId61" cstate="print"/>
+                    <a:blip r:embed="rId62" cstate="print"/>
                     <a:srcRect/>
                     <a:stretch>
                       <a:fillRect/>
@@ -6274,7 +6382,7 @@
                     </pic:cNvPicPr>
                   </pic:nvPicPr>
                   <pic:blipFill>
-                    <a:blip r:embed="rId62" cstate="print"/>
+                    <a:blip r:embed="rId63" cstate="print"/>
                     <a:srcRect/>
                     <a:stretch>
                       <a:fillRect/>
@@ -6328,7 +6436,7 @@
                     </pic:cNvPicPr>
                   </pic:nvPicPr>
                   <pic:blipFill>
-                    <a:blip r:embed="rId63" cstate="print"/>
+                    <a:blip r:embed="rId64" cstate="print"/>
                     <a:srcRect/>
                     <a:stretch>
                       <a:fillRect/>
@@ -6410,7 +6518,7 @@
                     </pic:cNvPicPr>
                   </pic:nvPicPr>
                   <pic:blipFill>
-                    <a:blip r:embed="rId64" cstate="print"/>
+                    <a:blip r:embed="rId65" cstate="print"/>
                     <a:srcRect/>
                     <a:stretch>
                       <a:fillRect/>
@@ -6471,7 +6579,7 @@
                     </pic:cNvPicPr>
                   </pic:nvPicPr>
                   <pic:blipFill>
-                    <a:blip r:embed="rId65" cstate="print"/>
+                    <a:blip r:embed="rId66" cstate="print"/>
                     <a:srcRect/>
                     <a:stretch>
                       <a:fillRect/>
@@ -6561,7 +6669,7 @@
                     </pic:cNvPicPr>
                   </pic:nvPicPr>
                   <pic:blipFill>
-                    <a:blip r:embed="rId66" cstate="print"/>
+                    <a:blip r:embed="rId67" cstate="print"/>
                     <a:srcRect/>
                     <a:stretch>
                       <a:fillRect/>
@@ -6615,7 +6723,7 @@
                     </pic:cNvPicPr>
                   </pic:nvPicPr>
                   <pic:blipFill>
-                    <a:blip r:embed="rId67" cstate="print"/>
+                    <a:blip r:embed="rId68" cstate="print"/>
                     <a:srcRect/>
                     <a:stretch>
                       <a:fillRect/>
@@ -6707,7 +6815,7 @@
                     </pic:cNvPicPr>
                   </pic:nvPicPr>
                   <pic:blipFill>
-                    <a:blip r:embed="rId68" cstate="print"/>
+                    <a:blip r:embed="rId69" cstate="print"/>
                     <a:srcRect/>
                     <a:stretch>
                       <a:fillRect/>
@@ -6861,7 +6969,7 @@
                     </pic:cNvPicPr>
                   </pic:nvPicPr>
                   <pic:blipFill>
-                    <a:blip r:embed="rId69" cstate="print"/>
+                    <a:blip r:embed="rId70" cstate="print"/>
                     <a:srcRect/>
                     <a:stretch>
                       <a:fillRect/>
@@ -7031,7 +7139,7 @@
                     </pic:cNvPicPr>
                   </pic:nvPicPr>
                   <pic:blipFill>
-                    <a:blip r:embed="rId70" cstate="print"/>
+                    <a:blip r:embed="rId71" cstate="print"/>
                     <a:srcRect/>
                     <a:stretch>
                       <a:fillRect/>
@@ -7082,7 +7190,7 @@
                     </pic:cNvPicPr>
                   </pic:nvPicPr>
                   <pic:blipFill>
-                    <a:blip r:embed="rId71" cstate="print"/>
+                    <a:blip r:embed="rId72" cstate="print"/>
                     <a:srcRect/>
                     <a:stretch>
                       <a:fillRect/>
@@ -7139,7 +7247,7 @@
                     </pic:cNvPicPr>
                   </pic:nvPicPr>
                   <pic:blipFill>
-                    <a:blip r:embed="rId72" cstate="print"/>
+                    <a:blip r:embed="rId73" cstate="print"/>
                     <a:srcRect/>
                     <a:stretch>
                       <a:fillRect/>
@@ -7192,7 +7300,7 @@
                     </pic:cNvPicPr>
                   </pic:nvPicPr>
                   <pic:blipFill>
-                    <a:blip r:embed="rId73" cstate="print"/>
+                    <a:blip r:embed="rId74" cstate="print"/>
                     <a:srcRect/>
                     <a:stretch>
                       <a:fillRect/>
@@ -7246,7 +7354,7 @@
                     </pic:cNvPicPr>
                   </pic:nvPicPr>
                   <pic:blipFill>
-                    <a:blip r:embed="rId74" cstate="print"/>
+                    <a:blip r:embed="rId75" cstate="print"/>
                     <a:srcRect/>
                     <a:stretch>
                       <a:fillRect/>
@@ -7303,7 +7411,7 @@
                     </pic:cNvPicPr>
                   </pic:nvPicPr>
                   <pic:blipFill>
-                    <a:blip r:embed="rId75" cstate="print"/>
+                    <a:blip r:embed="rId76" cstate="print"/>
                     <a:srcRect/>
                     <a:stretch>
                       <a:fillRect/>
@@ -7354,7 +7462,7 @@
                     </pic:cNvPicPr>
                   </pic:nvPicPr>
                   <pic:blipFill>
-                    <a:blip r:embed="rId76" cstate="print"/>
+                    <a:blip r:embed="rId77" cstate="print"/>
                     <a:srcRect/>
                     <a:stretch>
                       <a:fillRect/>
@@ -7411,7 +7519,7 @@
                     </pic:cNvPicPr>
                   </pic:nvPicPr>
                   <pic:blipFill>
-                    <a:blip r:embed="rId77" cstate="print"/>
+                    <a:blip r:embed="rId78" cstate="print"/>
                     <a:srcRect/>
                     <a:stretch>
                       <a:fillRect/>
@@ -7468,7 +7576,7 @@
                     </pic:cNvPicPr>
                   </pic:nvPicPr>
                   <pic:blipFill>
-                    <a:blip r:embed="rId78" cstate="print"/>
+                    <a:blip r:embed="rId79" cstate="print"/>
                     <a:srcRect/>
                     <a:stretch>
                       <a:fillRect/>
@@ -7520,7 +7628,7 @@
                     </pic:cNvPicPr>
                   </pic:nvPicPr>
                   <pic:blipFill>
-                    <a:blip r:embed="rId79" cstate="print"/>
+                    <a:blip r:embed="rId80" cstate="print"/>
                     <a:srcRect/>
                     <a:stretch>
                       <a:fillRect/>
@@ -7577,7 +7685,7 @@
                     </pic:cNvPicPr>
                   </pic:nvPicPr>
                   <pic:blipFill>
-                    <a:blip r:embed="rId80" cstate="print"/>
+                    <a:blip r:embed="rId81" cstate="print"/>
                     <a:srcRect/>
                     <a:stretch>
                       <a:fillRect/>
@@ -7634,7 +7742,7 @@
                     </pic:cNvPicPr>
                   </pic:nvPicPr>
                   <pic:blipFill>
-                    <a:blip r:embed="rId81" cstate="print"/>
+                    <a:blip r:embed="rId82" cstate="print"/>
                     <a:srcRect/>
                     <a:stretch>
                       <a:fillRect/>
@@ -7691,7 +7799,7 @@
                     </pic:cNvPicPr>
                   </pic:nvPicPr>
                   <pic:blipFill>
-                    <a:blip r:embed="rId82" cstate="print"/>
+                    <a:blip r:embed="rId83" cstate="print"/>
                     <a:srcRect/>
                     <a:stretch>
                       <a:fillRect/>
@@ -7748,7 +7856,7 @@
                     </pic:cNvPicPr>
                   </pic:nvPicPr>
                   <pic:blipFill>
-                    <a:blip r:embed="rId83" cstate="print"/>
+                    <a:blip r:embed="rId84" cstate="print"/>
                     <a:srcRect/>
                     <a:stretch>
                       <a:fillRect/>
@@ -7805,7 +7913,7 @@
                     </pic:cNvPicPr>
                   </pic:nvPicPr>
                   <pic:blipFill>
-                    <a:blip r:embed="rId84" cstate="print"/>
+                    <a:blip r:embed="rId85" cstate="print"/>
                     <a:srcRect/>
                     <a:stretch>
                       <a:fillRect/>
@@ -7862,7 +7970,7 @@
                     </pic:cNvPicPr>
                   </pic:nvPicPr>
                   <pic:blipFill>
-                    <a:blip r:embed="rId85" cstate="print"/>
+                    <a:blip r:embed="rId86" cstate="print"/>
                     <a:srcRect/>
                     <a:stretch>
                       <a:fillRect/>
@@ -7919,7 +8027,7 @@
                     </pic:cNvPicPr>
                   </pic:nvPicPr>
                   <pic:blipFill>
-                    <a:blip r:embed="rId86" cstate="print"/>
+                    <a:blip r:embed="rId87" cstate="print"/>
                     <a:srcRect/>
                     <a:stretch>
                       <a:fillRect/>
@@ -7976,7 +8084,7 @@
                     </pic:cNvPicPr>
                   </pic:nvPicPr>
                   <pic:blipFill>
-                    <a:blip r:embed="rId87" cstate="print"/>
+                    <a:blip r:embed="rId88" cstate="print"/>
                     <a:srcRect/>
                     <a:stretch>
                       <a:fillRect/>
@@ -8116,7 +8224,7 @@
                     </pic:cNvPicPr>
                   </pic:nvPicPr>
                   <pic:blipFill>
-                    <a:blip r:embed="rId88" cstate="print"/>
+                    <a:blip r:embed="rId89" cstate="print"/>
                     <a:srcRect/>
                     <a:stretch>
                       <a:fillRect/>
@@ -8173,7 +8281,7 @@
                     </pic:cNvPicPr>
                   </pic:nvPicPr>
                   <pic:blipFill>
-                    <a:blip r:embed="rId89" cstate="print"/>
+                    <a:blip r:embed="rId90" cstate="print"/>
                     <a:srcRect/>
                     <a:stretch>
                       <a:fillRect/>
@@ -8230,7 +8338,7 @@
                     </pic:cNvPicPr>
                   </pic:nvPicPr>
                   <pic:blipFill>
-                    <a:blip r:embed="rId90" cstate="print"/>
+                    <a:blip r:embed="rId91" cstate="print"/>
                     <a:srcRect/>
                     <a:stretch>
                       <a:fillRect/>
@@ -8283,7 +8391,7 @@
                     </pic:cNvPicPr>
                   </pic:nvPicPr>
                   <pic:blipFill>
-                    <a:blip r:embed="rId91" cstate="print"/>
+                    <a:blip r:embed="rId92" cstate="print"/>
                     <a:srcRect/>
                     <a:stretch>
                       <a:fillRect/>
@@ -8340,7 +8448,7 @@
                     </pic:cNvPicPr>
                   </pic:nvPicPr>
                   <pic:blipFill>
-                    <a:blip r:embed="rId92" cstate="print"/>
+                    <a:blip r:embed="rId93" cstate="print"/>
                     <a:srcRect/>
                     <a:stretch>
                       <a:fillRect/>
@@ -8397,7 +8505,7 @@
                     </pic:cNvPicPr>
                   </pic:nvPicPr>
                   <pic:blipFill>
-                    <a:blip r:embed="rId93" cstate="print"/>
+                    <a:blip r:embed="rId94" cstate="print"/>
                     <a:srcRect/>
                     <a:stretch>
                       <a:fillRect/>
@@ -8455,7 +8563,7 @@
                     </pic:cNvPicPr>
                   </pic:nvPicPr>
                   <pic:blipFill>
-                    <a:blip r:embed="rId94" cstate="print"/>
+                    <a:blip r:embed="rId95" cstate="print"/>
                     <a:srcRect/>
                     <a:stretch>
                       <a:fillRect/>
@@ -8512,7 +8620,7 @@
                     </pic:cNvPicPr>
                   </pic:nvPicPr>
                   <pic:blipFill>
-                    <a:blip r:embed="rId95" cstate="print"/>
+                    <a:blip r:embed="rId96" cstate="print"/>
                     <a:srcRect/>
                     <a:stretch>
                       <a:fillRect/>
@@ -9689,7 +9797,7 @@
 </file>
 
 <file path=customXml/itemProps1.xml><?xml version="1.0" encoding="utf-8"?>
-<ds:datastoreItem xmlns:ds="http://schemas.openxmlformats.org/officeDocument/2006/customXml" ds:itemID="{1DFF5EFD-F344-4E28-ADF6-BBDC29E23D57}">
+<ds:datastoreItem xmlns:ds="http://schemas.openxmlformats.org/officeDocument/2006/customXml" ds:itemID="{900BBC7B-94B6-4588-9DAF-2663F9821931}">
   <ds:schemaRefs>
     <ds:schemaRef ds:uri="http://schemas.openxmlformats.org/officeDocument/2006/bibliography"/>
   </ds:schemaRefs>

</xml_diff>